<commit_message>
Updated according to review Suggestions
</commit_message>
<xml_diff>
--- a/03_FunctionalSafetyConcept_LaneAssistance_Template.docx
+++ b/03_FunctionalSafetyConcept_LaneAssistance_Template.docx
@@ -185,14 +185,12 @@
         </w:rPr>
         <w:t xml:space="preserve">Document Version: </w:t>
       </w:r>
-      <w:bookmarkStart w:id="5" w:name="_GoBack"/>
       <w:r>
         <w:rPr>
           <w:b/>
         </w:rPr>
         <w:t>1.0</w:t>
       </w:r>
-      <w:bookmarkEnd w:id="5"/>
     </w:p>
     <w:p>
       <w:pPr>
@@ -220,8 +218,8 @@
           <w:szCs w:val="48"/>
         </w:rPr>
       </w:pPr>
-      <w:bookmarkStart w:id="6" w:name="_q7vpi366elug" w:colFirst="0" w:colLast="0"/>
-      <w:bookmarkEnd w:id="6"/>
+      <w:bookmarkStart w:id="5" w:name="_q7vpi366elug" w:colFirst="0" w:colLast="0"/>
+      <w:bookmarkEnd w:id="5"/>
       <w:r>
         <w:rPr>
           <w:noProof/>
@@ -283,8 +281,8 @@
         <w:widowControl w:val="0"/>
         <w:spacing w:before="480" w:after="180" w:line="240" w:lineRule="auto"/>
       </w:pPr>
-      <w:bookmarkStart w:id="7" w:name="_1t3h5sf" w:colFirst="0" w:colLast="0"/>
-      <w:bookmarkEnd w:id="7"/>
+      <w:bookmarkStart w:id="6" w:name="_1t3h5sf" w:colFirst="0" w:colLast="0"/>
+      <w:bookmarkEnd w:id="6"/>
     </w:p>
     <w:p>
       <w:pPr>
@@ -734,8 +732,8 @@
                 <w:szCs w:val="22"/>
               </w:rPr>
             </w:pPr>
-            <w:bookmarkStart w:id="8" w:name="_2s8eyo1" w:colFirst="0" w:colLast="0"/>
-            <w:bookmarkEnd w:id="8"/>
+            <w:bookmarkStart w:id="7" w:name="_2s8eyo1" w:colFirst="0" w:colLast="0"/>
+            <w:bookmarkEnd w:id="7"/>
           </w:p>
         </w:tc>
         <w:tc>
@@ -776,8 +774,8 @@
         <w:widowControl w:val="0"/>
         <w:spacing w:before="480" w:after="180" w:line="240" w:lineRule="auto"/>
       </w:pPr>
-      <w:bookmarkStart w:id="9" w:name="_ktt3lgighckp" w:colFirst="0" w:colLast="0"/>
-      <w:bookmarkEnd w:id="9"/>
+      <w:bookmarkStart w:id="8" w:name="_ktt3lgighckp" w:colFirst="0" w:colLast="0"/>
+      <w:bookmarkEnd w:id="8"/>
       <w:r>
         <w:t>Table of Contents</w:t>
       </w:r>
@@ -1052,8 +1050,8 @@
       <w:pPr>
         <w:pStyle w:val="Heading1"/>
       </w:pPr>
-      <w:bookmarkStart w:id="10" w:name="_fulgh8sf1ocg" w:colFirst="0" w:colLast="0"/>
-      <w:bookmarkEnd w:id="10"/>
+      <w:bookmarkStart w:id="9" w:name="_fulgh8sf1ocg" w:colFirst="0" w:colLast="0"/>
+      <w:bookmarkEnd w:id="9"/>
     </w:p>
     <w:p>
       <w:pPr>
@@ -1099,8 +1097,8 @@
       <w:pPr>
         <w:pStyle w:val="Heading1"/>
       </w:pPr>
-      <w:bookmarkStart w:id="11" w:name="_757cx6xm46zb" w:colFirst="0" w:colLast="0"/>
-      <w:bookmarkEnd w:id="11"/>
+      <w:bookmarkStart w:id="10" w:name="_757cx6xm46zb" w:colFirst="0" w:colLast="0"/>
+      <w:bookmarkEnd w:id="10"/>
       <w:r>
         <w:t>Inputs to the Functional Safety Concept</w:t>
       </w:r>
@@ -1109,8 +1107,8 @@
       <w:pPr>
         <w:pStyle w:val="Heading2"/>
       </w:pPr>
-      <w:bookmarkStart w:id="12" w:name="_pi1c1upmo8jt" w:colFirst="0" w:colLast="0"/>
-      <w:bookmarkEnd w:id="12"/>
+      <w:bookmarkStart w:id="11" w:name="_pi1c1upmo8jt" w:colFirst="0" w:colLast="0"/>
+      <w:bookmarkEnd w:id="11"/>
       <w:r>
         <w:t>Safety goals from the Hazard Analysis and Risk Assessment</w:t>
       </w:r>
@@ -1423,8 +1421,8 @@
       <w:pPr>
         <w:pStyle w:val="Heading2"/>
       </w:pPr>
-      <w:bookmarkStart w:id="13" w:name="_s0p6ihti6jgk" w:colFirst="0" w:colLast="0"/>
-      <w:bookmarkEnd w:id="13"/>
+      <w:bookmarkStart w:id="12" w:name="_s0p6ihti6jgk" w:colFirst="0" w:colLast="0"/>
+      <w:bookmarkEnd w:id="12"/>
       <w:r>
         <w:lastRenderedPageBreak/>
         <w:t>Preliminary Architecture</w:t>
@@ -1486,8 +1484,8 @@
       <w:pPr>
         <w:pStyle w:val="Heading3"/>
       </w:pPr>
-      <w:bookmarkStart w:id="14" w:name="_cqb49updinx4" w:colFirst="0" w:colLast="0"/>
-      <w:bookmarkEnd w:id="14"/>
+      <w:bookmarkStart w:id="13" w:name="_cqb49updinx4" w:colFirst="0" w:colLast="0"/>
+      <w:bookmarkEnd w:id="13"/>
     </w:p>
     <w:p>
       <w:pPr>
@@ -2003,8 +2001,8 @@
       <w:pPr>
         <w:pStyle w:val="Heading1"/>
       </w:pPr>
-      <w:bookmarkStart w:id="15" w:name="_v8l7qfui8b16" w:colFirst="0" w:colLast="0"/>
-      <w:bookmarkEnd w:id="15"/>
+      <w:bookmarkStart w:id="14" w:name="_v8l7qfui8b16" w:colFirst="0" w:colLast="0"/>
+      <w:bookmarkEnd w:id="14"/>
       <w:r>
         <w:t>Functional Safety Concept</w:t>
       </w:r>
@@ -2066,8 +2064,8 @@
       <w:pPr>
         <w:pStyle w:val="Heading2"/>
       </w:pPr>
-      <w:bookmarkStart w:id="16" w:name="_mtn6qbhgsr36" w:colFirst="0" w:colLast="0"/>
-      <w:bookmarkEnd w:id="16"/>
+      <w:bookmarkStart w:id="15" w:name="_mtn6qbhgsr36" w:colFirst="0" w:colLast="0"/>
+      <w:bookmarkEnd w:id="15"/>
       <w:r>
         <w:t>Functional Safety Analysis</w:t>
       </w:r>
@@ -2925,8 +2923,8 @@
       <w:pPr>
         <w:pStyle w:val="Heading2"/>
       </w:pPr>
-      <w:bookmarkStart w:id="17" w:name="_frlc9y84ede8" w:colFirst="0" w:colLast="0"/>
-      <w:bookmarkEnd w:id="17"/>
+      <w:bookmarkStart w:id="16" w:name="_frlc9y84ede8" w:colFirst="0" w:colLast="0"/>
+      <w:bookmarkEnd w:id="16"/>
       <w:r>
         <w:t>Functional Safety Requirements</w:t>
       </w:r>
@@ -3225,23 +3223,13 @@
               <w:widowControl w:val="0"/>
             </w:pPr>
             <w:r>
-              <w:t>The lane keeping item shall ensure that the</w:t>
-            </w:r>
-          </w:p>
-          <w:p>
-            <w:pPr>
-              <w:widowControl w:val="0"/>
-            </w:pPr>
-            <w:r>
-              <w:t>lane departure oscillating torque amplitude</w:t>
-            </w:r>
-          </w:p>
-          <w:p>
-            <w:pPr>
-              <w:widowControl w:val="0"/>
-            </w:pPr>
-            <w:r>
-              <w:t xml:space="preserve">is below </w:t>
+              <w:t>The EPS ECU shall ensure that the lane departure warning torque amplitude</w:t>
+            </w:r>
+            <w:r>
+              <w:t xml:space="preserve"> </w:t>
+            </w:r>
+            <w:r>
+              <w:t xml:space="preserve">is below is </w:t>
             </w:r>
             <w:proofErr w:type="spellStart"/>
             <w:r>
@@ -3416,7 +3404,13 @@
               <w:widowControl w:val="0"/>
             </w:pPr>
             <w:r>
-              <w:t xml:space="preserve">The lane keeping item shall ensure that the lane departure oscillating torque frequency is below </w:t>
+              <w:t>The EPS ECU shall ensure that th</w:t>
+            </w:r>
+            <w:r>
+              <w:t>e lane departure warning torque frequency</w:t>
+            </w:r>
+            <w:r>
+              <w:t xml:space="preserve"> is below is </w:t>
             </w:r>
             <w:proofErr w:type="spellStart"/>
             <w:r>
@@ -4363,23 +4357,7 @@
               <w:widowControl w:val="0"/>
             </w:pPr>
             <w:r>
-              <w:t>The lane keeping item shall ensure that the</w:t>
-            </w:r>
-          </w:p>
-          <w:p>
-            <w:pPr>
-              <w:widowControl w:val="0"/>
-            </w:pPr>
-            <w:r>
-              <w:t>lane keeping assistance torque is applied</w:t>
-            </w:r>
-          </w:p>
-          <w:p>
-            <w:pPr>
-              <w:widowControl w:val="0"/>
-            </w:pPr>
-            <w:r>
-              <w:t xml:space="preserve">for only </w:t>
+              <w:t xml:space="preserve">The EPS ECU shall ensure that the lane keeping assistance torque is applied for only </w:t>
             </w:r>
             <w:proofErr w:type="spellStart"/>
             <w:r>
@@ -4831,6 +4809,7 @@
               <w:spacing w:line="240" w:lineRule="auto"/>
             </w:pPr>
             <w:r>
+              <w:lastRenderedPageBreak/>
               <w:t>Functional Safety Requirement 02-02</w:t>
             </w:r>
           </w:p>
@@ -4912,8 +4891,8 @@
       <w:pPr>
         <w:pStyle w:val="Heading2"/>
       </w:pPr>
-      <w:bookmarkStart w:id="18" w:name="_74udkdvf7nod" w:colFirst="0" w:colLast="0"/>
-      <w:bookmarkEnd w:id="18"/>
+      <w:bookmarkStart w:id="17" w:name="_74udkdvf7nod" w:colFirst="0" w:colLast="0"/>
+      <w:bookmarkEnd w:id="17"/>
       <w:r>
         <w:t>Refinement of the System Architecture</w:t>
       </w:r>
@@ -4972,21 +4951,24 @@
     </w:p>
     <w:p>
       <w:pPr>
-        <w:pStyle w:val="Heading2"/>
+        <w:rPr>
+          <w:sz w:val="32"/>
+          <w:szCs w:val="32"/>
+        </w:rPr>
       </w:pPr>
-      <w:bookmarkStart w:id="19" w:name="_g2lqf7kmbspk" w:colFirst="0" w:colLast="0"/>
-      <w:bookmarkEnd w:id="19"/>
+      <w:bookmarkStart w:id="18" w:name="_g2lqf7kmbspk" w:colFirst="0" w:colLast="0"/>
+      <w:bookmarkEnd w:id="18"/>
       <w:r>
-        <w:t>Allocation of Functional Safety Requirements to Architecture Elements</w:t>
+        <w:br w:type="page"/>
       </w:r>
     </w:p>
     <w:p>
+      <w:pPr>
+        <w:pStyle w:val="Heading2"/>
+      </w:pPr>
       <w:r>
-        <w:rPr>
-          <w:b/>
-          <w:color w:val="B7B7B7"/>
-        </w:rPr>
-        <w:t>[Instructions: Mark which element or elements are responsible for meeting the functional safety requirement. Hint: Only one ECU is responsible for meeting all of the requirements.]</w:t>
+        <w:lastRenderedPageBreak/>
+        <w:t>Allocation of Functional Safety Requirements to Architecture Elements</w:t>
       </w:r>
     </w:p>
     <w:p/>
@@ -5186,7 +5168,6 @@
               <w:spacing w:line="240" w:lineRule="auto"/>
             </w:pPr>
             <w:r>
-              <w:lastRenderedPageBreak/>
               <w:t>Requirement</w:t>
             </w:r>
           </w:p>
@@ -5216,7 +5197,6 @@
               <w:widowControl w:val="0"/>
             </w:pPr>
             <w:r>
-              <w:lastRenderedPageBreak/>
               <w:t>The electronic power steering</w:t>
             </w:r>
           </w:p>
@@ -5233,7 +5213,6 @@
               <w:widowControl w:val="0"/>
             </w:pPr>
             <w:r>
-              <w:lastRenderedPageBreak/>
               <w:t>departure oscillating torque</w:t>
             </w:r>
           </w:p>
@@ -5278,7 +5257,6 @@
               <w:rPr>
                 <w:b/>
               </w:rPr>
-              <w:lastRenderedPageBreak/>
               <w:t>x</w:t>
             </w:r>
           </w:p>
@@ -5894,11 +5872,25 @@
     <w:p/>
     <w:p>
       <w:pPr>
+        <w:rPr>
+          <w:sz w:val="32"/>
+          <w:szCs w:val="32"/>
+        </w:rPr>
+      </w:pPr>
+      <w:bookmarkStart w:id="19" w:name="_4w6r8buy4lrp" w:colFirst="0" w:colLast="0"/>
+      <w:bookmarkEnd w:id="19"/>
+      <w:r>
+        <w:br w:type="page"/>
+      </w:r>
+    </w:p>
+    <w:p>
+      <w:pPr>
         <w:pStyle w:val="Heading2"/>
       </w:pPr>
-      <w:bookmarkStart w:id="20" w:name="_4w6r8buy4lrp" w:colFirst="0" w:colLast="0"/>
+      <w:bookmarkStart w:id="20" w:name="_GoBack"/>
       <w:bookmarkEnd w:id="20"/>
       <w:r>
+        <w:lastRenderedPageBreak/>
         <w:t>Warning and Degradation Concept</w:t>
       </w:r>
     </w:p>
@@ -6289,11 +6281,7 @@
               <w:spacing w:line="240" w:lineRule="auto"/>
             </w:pPr>
             <w:r>
-              <w:t xml:space="preserve">Turn off Lane Assistant </w:t>
-            </w:r>
-            <w:r>
-              <w:lastRenderedPageBreak/>
-              <w:t>functionality</w:t>
+              <w:t>Turn off Lane Assistant functionality</w:t>
             </w:r>
           </w:p>
         </w:tc>
@@ -6321,7 +6309,6 @@
               <w:spacing w:line="240" w:lineRule="auto"/>
             </w:pPr>
             <w:r>
-              <w:lastRenderedPageBreak/>
               <w:t>Malfunction_02</w:t>
             </w:r>
           </w:p>
@@ -6374,11 +6361,7 @@
               <w:t>Lane Departure Warning</w:t>
             </w:r>
             <w:r>
-              <w:t xml:space="preserve"> </w:t>
-            </w:r>
-            <w:r>
-              <w:lastRenderedPageBreak/>
-              <w:t>Malfunction Warning on Car Display</w:t>
+              <w:t xml:space="preserve"> Malfunction Warning on Car Display</w:t>
             </w:r>
           </w:p>
         </w:tc>
@@ -6408,7 +6391,6 @@
               <w:spacing w:line="240" w:lineRule="auto"/>
             </w:pPr>
             <w:r>
-              <w:lastRenderedPageBreak/>
               <w:t>WDC-03</w:t>
             </w:r>
           </w:p>

</xml_diff>